<commit_message>
Added Classic Paths and Joker
</commit_message>
<xml_diff>
--- a/Concept/Cards.docx
+++ b/Concept/Cards.docx
@@ -3,7 +3,15 @@
 <w:document xmlns:wpc="http://schemas.microsoft.com/office/word/2010/wordprocessingCanvas" xmlns:cx="http://schemas.microsoft.com/office/drawing/2014/chartex" xmlns:cx1="http://schemas.microsoft.com/office/drawing/2015/9/8/chartex" xmlns:cx2="http://schemas.microsoft.com/office/drawing/2015/10/21/chartex" xmlns:cx3="http://schemas.microsoft.com/office/drawing/2016/5/9/chartex" xmlns:cx4="http://schemas.microsoft.com/office/drawing/2016/5/10/chartex" xmlns:cx5="http://schemas.microsoft.com/office/drawing/2016/5/11/chartex" xmlns:cx6="http://schemas.microsoft.com/office/drawing/2016/5/12/chartex" xmlns:cx7="http://schemas.microsoft.com/office/drawing/2016/5/13/chartex" xmlns:cx8="http://schemas.microsoft.com/office/drawing/2016/5/14/chartex" xmlns:mc="http://schemas.openxmlformats.org/markup-compatibility/2006" xmlns:aink="http://schemas.microsoft.com/office/drawing/2016/ink" xmlns:am3d="http://schemas.microsoft.com/office/drawing/2017/model3d" xmlns:o="urn:schemas-microsoft-com:office:office" xmlns:oel="http://schemas.microsoft.com/office/2019/extlst" xmlns:r="http://schemas.openxmlformats.org/officeDocument/2006/relationships" xmlns:m="http://schemas.openxmlformats.org/officeDocument/2006/math" xmlns:v="urn:schemas-microsoft-com:vml" xmlns:wp14="http://schemas.microsoft.com/office/word/2010/wordprocessingDrawing" xmlns:wp="http://schemas.openxmlformats.org/drawingml/2006/wordprocessingDrawing" xmlns:w10="urn:schemas-microsoft-com:office:word" xmlns:w="http://schemas.openxmlformats.org/wordprocessingml/2006/main" xmlns:w14="http://schemas.microsoft.com/office/word/2010/wordml" xmlns:w15="http://schemas.microsoft.com/office/word/2012/wordml" xmlns:w16cex="http://schemas.microsoft.com/office/word/2018/wordml/cex" xmlns:w16cid="http://schemas.microsoft.com/office/word/2016/wordml/cid" xmlns:w16="http://schemas.microsoft.com/office/word/2018/wordml" xmlns:w16du="http://schemas.microsoft.com/office/word/2023/wordml/word16du" xmlns:w16sdtdh="http://schemas.microsoft.com/office/word/2020/wordml/sdtdatahash" xmlns:w16se="http://schemas.microsoft.com/office/word/2015/wordml/symex" xmlns:wpg="http://schemas.microsoft.com/office/word/2010/wordprocessingGroup" xmlns:wpi="http://schemas.microsoft.com/office/word/2010/wordprocessingInk" xmlns:wne="http://schemas.microsoft.com/office/word/2006/wordml" xmlns:wps="http://schemas.microsoft.com/office/word/2010/wordprocessingShape" mc:Ignorable="w14 w15 w16se w16cid w16 w16cex w16sdtdh wp14">
   <w:body>
     <w:p>
-      <w:r>
+      <w:pPr>
+        <w:rPr>
+          <w:lang w:val="en-US"/>
+        </w:rPr>
+      </w:pPr>
+      <w:r>
+        <w:rPr>
+          <w:noProof/>
+        </w:rPr>
         <w:drawing>
           <wp:inline distT="0" distB="0" distL="0" distR="0" wp14:anchorId="6CE14039" wp14:editId="1869B170">
             <wp:extent cx="2712955" cy="2331922"/>
@@ -41,27 +49,10 @@
         </w:drawing>
       </w:r>
       <w:r>
+        <w:rPr>
+          <w:lang w:val="en-US"/>
+        </w:rPr>
         <w:softHyphen/>
-      </w:r>
-    </w:p>
-    <w:p/>
-    <w:p>
-      <w:pPr>
-        <w:rPr>
-          <w:lang w:val="en-US"/>
-        </w:rPr>
-      </w:pPr>
-      <w:r>
-        <w:rPr>
-          <w:lang w:val="en-US"/>
-        </w:rPr>
-        <w:t>A2{12, 13, 14, 15, 16, 23, 24, 25, 26, 34, 35, 36, 45, 46, 56}</w:t>
-      </w:r>
-      <w:r>
-        <w:rPr>
-          <w:lang w:val="en-US"/>
-        </w:rPr>
-        <w:t xml:space="preserve"> - 15</w:t>
       </w:r>
     </w:p>
     <w:p>
@@ -70,66 +61,27 @@
           <w:lang w:val="en-US"/>
         </w:rPr>
       </w:pPr>
-      <w:r>
-        <w:rPr>
-          <w:lang w:val="en-US"/>
-        </w:rPr>
-        <w:t>A3{123, 124, 125, 126, 134, 135, 136, 145, 146, 156</w:t>
-      </w:r>
-      <w:r>
-        <w:rPr>
-          <w:lang w:val="en-US"/>
-        </w:rPr>
-        <w:t xml:space="preserve">, </w:t>
-      </w:r>
-      <w:r>
-        <w:rPr>
-          <w:lang w:val="en-US"/>
-        </w:rPr>
-        <w:t>234, 235, 236</w:t>
-      </w:r>
-      <w:r>
-        <w:rPr>
-          <w:lang w:val="en-US"/>
-        </w:rPr>
-        <w:t>, 245, 246, 256, 345, 346, 356, 456</w:t>
-      </w:r>
-      <w:r>
-        <w:rPr>
-          <w:lang w:val="en-US"/>
-        </w:rPr>
-        <w:t>}</w:t>
-      </w:r>
-      <w:r>
-        <w:rPr>
-          <w:lang w:val="en-US"/>
-        </w:rPr>
-        <w:t xml:space="preserve"> - 20</w:t>
-      </w:r>
     </w:p>
     <w:p>
       <w:pPr>
         <w:rPr>
-          <w:lang w:val="en-US"/>
-        </w:rPr>
-      </w:pPr>
-      <w:r>
-        <w:rPr>
-          <w:lang w:val="en-US"/>
-        </w:rPr>
-        <w:t xml:space="preserve">A4{1234, 1235, 1236, </w:t>
-      </w:r>
-      <w:r>
-        <w:rPr>
-          <w:lang w:val="en-US"/>
-        </w:rPr>
-        <w:t>1345, 1346, 1356, 1456, 2345, 2346, 2456, 3456}</w:t>
-      </w:r>
-      <w:r>
-        <w:rPr>
-          <w:lang w:val="en-US"/>
-        </w:rPr>
-        <w:t xml:space="preserve"> - 11</w:t>
+          <w:color w:val="FF0000"/>
+          <w:lang w:val="en-US"/>
+        </w:rPr>
+      </w:pPr>
+      <w:r>
+        <w:rPr>
+          <w:color w:val="FF0000"/>
+          <w:lang w:val="en-US"/>
+        </w:rPr>
+        <w:t>A2{12, 13, 14, 15, 16, 23, 24, 25, 26, 34, 35, 36, 45, 46, 56}</w:t>
+      </w:r>
+      <w:r>
+        <w:rPr>
+          <w:color w:val="FF0000"/>
+          <w:lang w:val="en-US"/>
+        </w:rPr>
+        <w:t xml:space="preserve"> - 15</w:t>
       </w:r>
     </w:p>
     <w:p>
@@ -142,13 +94,148 @@
         <w:rPr>
           <w:lang w:val="en-US"/>
         </w:rPr>
-        <w:t>A5{12345, 13456, 12456, 12356, 12346, 23456}</w:t>
-      </w:r>
-      <w:r>
-        <w:rPr>
-          <w:lang w:val="en-US"/>
-        </w:rPr>
-        <w:t xml:space="preserve"> - 6</w:t>
+        <w:t xml:space="preserve">A3{123, 124, </w:t>
+      </w:r>
+      <w:r>
+        <w:rPr>
+          <w:color w:val="FF0000"/>
+          <w:lang w:val="en-US"/>
+        </w:rPr>
+        <w:t>125</w:t>
+      </w:r>
+      <w:r>
+        <w:rPr>
+          <w:lang w:val="en-US"/>
+        </w:rPr>
+        <w:t xml:space="preserve">, 126, </w:t>
+      </w:r>
+      <w:r>
+        <w:rPr>
+          <w:color w:val="FF0000"/>
+          <w:lang w:val="en-US"/>
+        </w:rPr>
+        <w:t>134</w:t>
+      </w:r>
+      <w:r>
+        <w:rPr>
+          <w:lang w:val="en-US"/>
+        </w:rPr>
+        <w:t xml:space="preserve">, </w:t>
+      </w:r>
+      <w:r>
+        <w:rPr>
+          <w:color w:val="FF0000"/>
+          <w:lang w:val="en-US"/>
+        </w:rPr>
+        <w:t>135</w:t>
+      </w:r>
+      <w:r>
+        <w:rPr>
+          <w:lang w:val="en-US"/>
+        </w:rPr>
+        <w:t xml:space="preserve">, 136, </w:t>
+      </w:r>
+      <w:r>
+        <w:rPr>
+          <w:color w:val="FF0000"/>
+          <w:lang w:val="en-US"/>
+        </w:rPr>
+        <w:t>145</w:t>
+      </w:r>
+      <w:r>
+        <w:rPr>
+          <w:lang w:val="en-US"/>
+        </w:rPr>
+        <w:t xml:space="preserve">, </w:t>
+      </w:r>
+      <w:r>
+        <w:rPr>
+          <w:color w:val="FF0000"/>
+          <w:lang w:val="en-US"/>
+        </w:rPr>
+        <w:t>146</w:t>
+      </w:r>
+      <w:r>
+        <w:rPr>
+          <w:lang w:val="en-US"/>
+        </w:rPr>
+        <w:t>, 156</w:t>
+      </w:r>
+      <w:r>
+        <w:rPr>
+          <w:lang w:val="en-US"/>
+        </w:rPr>
+        <w:t xml:space="preserve">, </w:t>
+      </w:r>
+      <w:r>
+        <w:rPr>
+          <w:lang w:val="en-US"/>
+        </w:rPr>
+        <w:t xml:space="preserve">234, </w:t>
+      </w:r>
+      <w:r>
+        <w:rPr>
+          <w:color w:val="FF0000"/>
+          <w:lang w:val="en-US"/>
+        </w:rPr>
+        <w:t>235</w:t>
+      </w:r>
+      <w:r>
+        <w:rPr>
+          <w:lang w:val="en-US"/>
+        </w:rPr>
+        <w:t>, 236</w:t>
+      </w:r>
+      <w:r>
+        <w:rPr>
+          <w:lang w:val="en-US"/>
+        </w:rPr>
+        <w:t xml:space="preserve">, </w:t>
+      </w:r>
+      <w:r>
+        <w:rPr>
+          <w:color w:val="FF0000"/>
+          <w:lang w:val="en-US"/>
+        </w:rPr>
+        <w:t>245</w:t>
+      </w:r>
+      <w:r>
+        <w:rPr>
+          <w:lang w:val="en-US"/>
+        </w:rPr>
+        <w:t xml:space="preserve">, </w:t>
+      </w:r>
+      <w:r>
+        <w:rPr>
+          <w:color w:val="FF0000"/>
+          <w:lang w:val="en-US"/>
+        </w:rPr>
+        <w:t>246</w:t>
+      </w:r>
+      <w:r>
+        <w:rPr>
+          <w:lang w:val="en-US"/>
+        </w:rPr>
+        <w:t xml:space="preserve">, 256, 345, 346, 356, </w:t>
+      </w:r>
+      <w:r>
+        <w:rPr>
+          <w:color w:val="FF0000"/>
+          <w:lang w:val="en-US"/>
+        </w:rPr>
+        <w:t>456</w:t>
+      </w:r>
+      <w:r>
+        <w:rPr>
+          <w:lang w:val="en-US"/>
+        </w:rPr>
+        <w:t>}</w:t>
+      </w:r>
+      <w:r>
+        <w:rPr>
+          <w:lang w:val="en-US"/>
+        </w:rPr>
+        <w:t xml:space="preserve"> - 20</w:t>
       </w:r>
     </w:p>
     <w:p>
@@ -161,25 +248,19 @@
         <w:rPr>
           <w:lang w:val="en-US"/>
         </w:rPr>
-        <w:t>A6{123456}</w:t>
-      </w:r>
-      <w:r>
-        <w:rPr>
-          <w:lang w:val="en-US"/>
-        </w:rPr>
-        <w:t xml:space="preserve"> </w:t>
-      </w:r>
-      <w:r>
-        <w:rPr>
-          <w:lang w:val="en-US"/>
-        </w:rPr>
-        <w:t>–</w:t>
-      </w:r>
-      <w:r>
-        <w:rPr>
-          <w:lang w:val="en-US"/>
-        </w:rPr>
-        <w:t xml:space="preserve"> 1</w:t>
+        <w:t xml:space="preserve">A4{1234, 1235, 1236, </w:t>
+      </w:r>
+      <w:r>
+        <w:rPr>
+          <w:lang w:val="en-US"/>
+        </w:rPr>
+        <w:t>1345, 1346, 1356, 1456, 2345, 2346, 2456, 3456}</w:t>
+      </w:r>
+      <w:r>
+        <w:rPr>
+          <w:lang w:val="en-US"/>
+        </w:rPr>
+        <w:t xml:space="preserve"> - 11</w:t>
       </w:r>
     </w:p>
     <w:p>
@@ -192,13 +273,13 @@
         <w:rPr>
           <w:lang w:val="en-US"/>
         </w:rPr>
-        <w:t>Bonus</w:t>
-      </w:r>
-      <w:r>
-        <w:rPr>
-          <w:lang w:val="en-US"/>
-        </w:rPr>
-        <w:t xml:space="preserve"> {Joker (Anti-Barrier)}</w:t>
+        <w:t>A5{12345, 13456, 12456, 12356, 12346, 23456}</w:t>
+      </w:r>
+      <w:r>
+        <w:rPr>
+          <w:lang w:val="en-US"/>
+        </w:rPr>
+        <w:t xml:space="preserve"> - 6</w:t>
       </w:r>
     </w:p>
     <w:p>
@@ -211,38 +292,142 @@
         <w:rPr>
           <w:lang w:val="en-US"/>
         </w:rPr>
-        <w:t>: 53</w:t>
-      </w:r>
-      <w:r>
-        <w:rPr>
-          <w:lang w:val="en-US"/>
-        </w:rPr>
-        <w:t xml:space="preserve"> + 1</w:t>
+        <w:t>A6{123456}</w:t>
+      </w:r>
+      <w:r>
+        <w:rPr>
+          <w:lang w:val="en-US"/>
+        </w:rPr>
+        <w:t xml:space="preserve"> </w:t>
+      </w:r>
+      <w:r>
+        <w:rPr>
+          <w:lang w:val="en-US"/>
+        </w:rPr>
+        <w:t>–</w:t>
+      </w:r>
+      <w:r>
+        <w:rPr>
+          <w:lang w:val="en-US"/>
+        </w:rPr>
+        <w:t xml:space="preserve"> 1</w:t>
       </w:r>
     </w:p>
     <w:p>
       <w:pPr>
         <w:rPr>
-          <w:lang w:val="en-US"/>
-        </w:rPr>
-      </w:pPr>
-      <w:r>
-        <w:rPr>
+          <w:color w:val="FF0000"/>
+          <w:lang w:val="en-US"/>
+        </w:rPr>
+      </w:pPr>
+      <w:r>
+        <w:rPr>
+          <w:color w:val="FF0000"/>
+          <w:lang w:val="en-US"/>
+        </w:rPr>
+        <w:t>Bonus {Joker (Anti-</w:t>
+      </w:r>
+      <w:r>
+        <w:rPr>
+          <w:color w:val="FF0000"/>
+          <w:lang w:val="en-US"/>
+        </w:rPr>
+        <w:t>B</w:t>
+      </w:r>
+      <w:r>
+        <w:rPr>
+          <w:color w:val="FF0000"/>
+          <w:lang w:val="en-US"/>
+        </w:rPr>
+        <w:softHyphen/>
+      </w:r>
+      <w:r>
+        <w:rPr>
+          <w:color w:val="FF0000"/>
+          <w:lang w:val="en-US"/>
+        </w:rPr>
+        <w:softHyphen/>
+      </w:r>
+      <w:r>
+        <w:rPr>
+          <w:color w:val="FF0000"/>
+          <w:lang w:val="en-US"/>
+        </w:rPr>
+        <w:softHyphen/>
+      </w:r>
+      <w:r>
+        <w:rPr>
+          <w:color w:val="FF0000"/>
+          <w:lang w:val="en-US"/>
+        </w:rPr>
+        <w:t>arrier</w:t>
+      </w:r>
+      <w:r>
+        <w:rPr>
+          <w:color w:val="FF0000"/>
+          <w:lang w:val="en-US"/>
+        </w:rPr>
+        <w:t>)}</w:t>
+      </w:r>
+    </w:p>
+    <w:p>
+      <w:pPr>
+        <w:rPr>
+          <w:lang w:val="en-US"/>
+        </w:rPr>
+      </w:pPr>
+      <w:r>
+        <w:rPr>
+          <w:lang w:val="en-US"/>
+        </w:rPr>
+        <w:t>: 53</w:t>
+      </w:r>
+      <w:r>
+        <w:rPr>
+          <w:lang w:val="en-US"/>
+        </w:rPr>
+        <w:t xml:space="preserve"> </w:t>
+      </w:r>
+      <w:r>
+        <w:rPr>
+          <w:color w:val="FF0000"/>
+          <w:lang w:val="en-US"/>
+        </w:rPr>
+        <w:t>+ 1</w:t>
+      </w:r>
+    </w:p>
+    <w:p>
+      <w:pPr>
+        <w:rPr>
+          <w:lang w:val="en-US"/>
+        </w:rPr>
+      </w:pPr>
+      <w:r>
+        <w:rPr>
+          <w:color w:val="FF0000"/>
           <w:lang w:val="en-US"/>
         </w:rPr>
         <w:t>Barrier</w:t>
       </w:r>
       <w:r>
         <w:rPr>
-          <w:lang w:val="en-US"/>
-        </w:rPr>
-        <w:t>, Goal (Water), Start (Plant)</w:t>
-      </w:r>
-      <w:r>
-        <w:rPr>
-          <w:lang w:val="en-US"/>
-        </w:rPr>
-        <w:t>, Empty</w:t>
+          <w:color w:val="FF0000"/>
+          <w:lang w:val="en-US"/>
+        </w:rPr>
+        <w:t>,</w:t>
+      </w:r>
+      <w:r>
+        <w:rPr>
+          <w:lang w:val="en-US"/>
+        </w:rPr>
+        <w:t xml:space="preserve"> </w:t>
+      </w:r>
+      <w:r>
+        <w:rPr>
+          <w:color w:val="FF0000"/>
+          <w:lang w:val="en-US"/>
+        </w:rPr>
+        <w:t>Goal (Water), Start (Plant), Empty</w:t>
       </w:r>
     </w:p>
     <w:sectPr>

</xml_diff>

<commit_message>
Finished Classic Paths Pack VV1 (Vollversion 1)
</commit_message>
<xml_diff>
--- a/Concept/Cards.docx
+++ b/Concept/Cards.docx
@@ -87,37 +87,20 @@
     <w:p>
       <w:pPr>
         <w:rPr>
-          <w:lang w:val="en-US"/>
-        </w:rPr>
-      </w:pPr>
-      <w:r>
-        <w:rPr>
-          <w:lang w:val="en-US"/>
-        </w:rPr>
-        <w:t xml:space="preserve">A3{123, 124, </w:t>
-      </w:r>
-      <w:r>
-        <w:rPr>
-          <w:color w:val="FF0000"/>
-          <w:lang w:val="en-US"/>
-        </w:rPr>
-        <w:t>125</w:t>
-      </w:r>
-      <w:r>
-        <w:rPr>
-          <w:lang w:val="en-US"/>
-        </w:rPr>
-        <w:t xml:space="preserve">, 126, </w:t>
-      </w:r>
-      <w:r>
-        <w:rPr>
-          <w:color w:val="FF0000"/>
-          <w:lang w:val="en-US"/>
-        </w:rPr>
-        <w:t>134</w:t>
-      </w:r>
-      <w:r>
-        <w:rPr>
+          <w:color w:val="FF0000"/>
+          <w:lang w:val="en-US"/>
+        </w:rPr>
+      </w:pPr>
+      <w:r>
+        <w:rPr>
+          <w:color w:val="FF0000"/>
+          <w:lang w:val="en-US"/>
+        </w:rPr>
+        <w:t>A3{123, 124, 125, 126, 134, 135, 136, 145, 146, 156</w:t>
+      </w:r>
+      <w:r>
+        <w:rPr>
+          <w:color w:val="FF0000"/>
           <w:lang w:val="en-US"/>
         </w:rPr>
         <w:t xml:space="preserve">, </w:t>
@@ -127,112 +110,25 @@
           <w:color w:val="FF0000"/>
           <w:lang w:val="en-US"/>
         </w:rPr>
-        <w:t>135</w:t>
-      </w:r>
-      <w:r>
-        <w:rPr>
-          <w:lang w:val="en-US"/>
-        </w:rPr>
-        <w:t xml:space="preserve">, 136, </w:t>
-      </w:r>
-      <w:r>
-        <w:rPr>
-          <w:color w:val="FF0000"/>
-          <w:lang w:val="en-US"/>
-        </w:rPr>
-        <w:t>145</w:t>
-      </w:r>
-      <w:r>
-        <w:rPr>
-          <w:lang w:val="en-US"/>
-        </w:rPr>
-        <w:t xml:space="preserve">, </w:t>
-      </w:r>
-      <w:r>
-        <w:rPr>
-          <w:color w:val="FF0000"/>
-          <w:lang w:val="en-US"/>
-        </w:rPr>
-        <w:t>146</w:t>
-      </w:r>
-      <w:r>
-        <w:rPr>
-          <w:lang w:val="en-US"/>
-        </w:rPr>
-        <w:t>, 156</w:t>
-      </w:r>
-      <w:r>
-        <w:rPr>
-          <w:lang w:val="en-US"/>
-        </w:rPr>
-        <w:t xml:space="preserve">, </w:t>
-      </w:r>
-      <w:r>
-        <w:rPr>
-          <w:lang w:val="en-US"/>
-        </w:rPr>
-        <w:t xml:space="preserve">234, </w:t>
-      </w:r>
-      <w:r>
-        <w:rPr>
-          <w:color w:val="FF0000"/>
-          <w:lang w:val="en-US"/>
-        </w:rPr>
-        <w:t>235</w:t>
-      </w:r>
-      <w:r>
-        <w:rPr>
-          <w:lang w:val="en-US"/>
-        </w:rPr>
-        <w:t>, 236</w:t>
-      </w:r>
-      <w:r>
-        <w:rPr>
-          <w:lang w:val="en-US"/>
-        </w:rPr>
-        <w:t xml:space="preserve">, </w:t>
-      </w:r>
-      <w:r>
-        <w:rPr>
-          <w:color w:val="FF0000"/>
-          <w:lang w:val="en-US"/>
-        </w:rPr>
-        <w:t>245</w:t>
-      </w:r>
-      <w:r>
-        <w:rPr>
-          <w:lang w:val="en-US"/>
-        </w:rPr>
-        <w:t xml:space="preserve">, </w:t>
-      </w:r>
-      <w:r>
-        <w:rPr>
-          <w:color w:val="FF0000"/>
-          <w:lang w:val="en-US"/>
-        </w:rPr>
-        <w:t>246</w:t>
-      </w:r>
-      <w:r>
-        <w:rPr>
-          <w:lang w:val="en-US"/>
-        </w:rPr>
-        <w:t xml:space="preserve">, 256, 345, 346, 356, </w:t>
-      </w:r>
-      <w:r>
-        <w:rPr>
-          <w:color w:val="FF0000"/>
-          <w:lang w:val="en-US"/>
-        </w:rPr>
-        <w:t>456</w:t>
-      </w:r>
-      <w:r>
-        <w:rPr>
+        <w:t>234, 235, 236</w:t>
+      </w:r>
+      <w:r>
+        <w:rPr>
+          <w:color w:val="FF0000"/>
+          <w:lang w:val="en-US"/>
+        </w:rPr>
+        <w:t>, 245, 246, 256, 345, 346, 356, 456</w:t>
+      </w:r>
+      <w:r>
+        <w:rPr>
+          <w:color w:val="FF0000"/>
           <w:lang w:val="en-US"/>
         </w:rPr>
         <w:t>}</w:t>
       </w:r>
       <w:r>
         <w:rPr>
+          <w:color w:val="FF0000"/>
           <w:lang w:val="en-US"/>
         </w:rPr>
         <w:t xml:space="preserve"> - 20</w:t>
@@ -241,26 +137,44 @@
     <w:p>
       <w:pPr>
         <w:rPr>
-          <w:lang w:val="en-US"/>
-        </w:rPr>
-      </w:pPr>
-      <w:r>
-        <w:rPr>
+          <w:color w:val="FF0000"/>
+          <w:lang w:val="en-US"/>
+        </w:rPr>
+      </w:pPr>
+      <w:r>
+        <w:rPr>
+          <w:color w:val="FF0000"/>
           <w:lang w:val="en-US"/>
         </w:rPr>
         <w:t xml:space="preserve">A4{1234, 1235, 1236, </w:t>
       </w:r>
       <w:r>
         <w:rPr>
+          <w:color w:val="FF0000"/>
+          <w:lang w:val="en-US"/>
+        </w:rPr>
+        <w:t xml:space="preserve">1256, </w:t>
+      </w:r>
+      <w:r>
+        <w:rPr>
+          <w:color w:val="FF0000"/>
           <w:lang w:val="en-US"/>
         </w:rPr>
         <w:t>1345, 1346, 1356, 1456, 2345, 2346, 2456, 3456}</w:t>
       </w:r>
       <w:r>
         <w:rPr>
-          <w:lang w:val="en-US"/>
-        </w:rPr>
-        <w:t xml:space="preserve"> - 11</w:t>
+          <w:color w:val="FF0000"/>
+          <w:lang w:val="en-US"/>
+        </w:rPr>
+        <w:t xml:space="preserve"> - 1</w:t>
+      </w:r>
+      <w:r>
+        <w:rPr>
+          <w:color w:val="FF0000"/>
+          <w:lang w:val="en-US"/>
+        </w:rPr>
+        <w:t>2</w:t>
       </w:r>
     </w:p>
     <w:p>
@@ -393,9 +307,17 @@
       </w:pPr>
       <w:r>
         <w:rPr>
-          <w:lang w:val="en-US"/>
-        </w:rPr>
-        <w:t>: 53</w:t>
+          <w:color w:val="FF0000"/>
+          <w:lang w:val="en-US"/>
+        </w:rPr>
+        <w:t>: 5</w:t>
+      </w:r>
+      <w:r>
+        <w:rPr>
+          <w:color w:val="FF0000"/>
+          <w:lang w:val="en-US"/>
+        </w:rPr>
+        <w:t>4</w:t>
       </w:r>
       <w:r>
         <w:rPr>

</xml_diff>